<commit_message>
realisations of TestSearch, TestSearchAlphaBeta1, TestSearchAlphaBeta2 (in 2 variation)
</commit_message>
<xml_diff>
--- a/Notes/ListOfPosition.docx
+++ b/Notes/ListOfPosition.docx
@@ -13,7 +13,10 @@
         <w:rPr>
           <w:lang w:val="en-US"/>
         </w:rPr>
-        <w:t xml:space="preserve">txt </w:t>
+        <w:t>txt</w:t>
+      </w:r>
+      <w:r>
+        <w:t xml:space="preserve"> </w:t>
       </w:r>
       <w:r>
         <w:t xml:space="preserve">файлах. </w:t>
@@ -496,7 +499,10 @@
         <w:rPr>
           <w:lang w:val="en-US"/>
         </w:rPr>
-        <w:t>Position 6</w:t>
+        <w:t>Position</w:t>
+      </w:r>
+      <w:r>
+        <w:t xml:space="preserve"> 6</w:t>
       </w:r>
     </w:p>
     <w:p>
@@ -996,16 +1002,14 @@
       </w:r>
     </w:p>
     <w:p>
-      <w:pPr>
-        <w:rPr>
-          <w:lang w:val="en-US"/>
-        </w:rPr>
-      </w:pPr>
-      <w:r>
-        <w:rPr>
-          <w:lang w:val="en-US"/>
-        </w:rPr>
-        <w:t>Position 13</w:t>
+      <w:r>
+        <w:rPr>
+          <w:lang w:val="en-US"/>
+        </w:rPr>
+        <w:t>Position</w:t>
+      </w:r>
+      <w:r>
+        <w:t xml:space="preserve"> 13</w:t>
       </w:r>
     </w:p>
     <w:p>
@@ -1056,6 +1060,120 @@
                     <a:xfrm>
                       <a:off x="0" y="0"/>
                       <a:ext cx="2691130" cy="2665730"/>
+                    </a:xfrm>
+                    <a:prstGeom prst="rect">
+                      <a:avLst/>
+                    </a:prstGeom>
+                    <a:noFill/>
+                    <a:ln w="9525">
+                      <a:noFill/>
+                      <a:miter lim="800000"/>
+                      <a:headEnd/>
+                      <a:tailEnd/>
+                    </a:ln>
+                  </pic:spPr>
+                </pic:pic>
+              </a:graphicData>
+            </a:graphic>
+          </wp:inline>
+        </w:drawing>
+      </w:r>
+    </w:p>
+    <w:p>
+      <w:r>
+        <w:rPr>
+          <w:lang w:val="en-US"/>
+        </w:rPr>
+        <w:t>Position</w:t>
+      </w:r>
+      <w:r>
+        <w:t xml:space="preserve"> 14</w:t>
+      </w:r>
+    </w:p>
+    <w:p>
+      <w:r>
+        <w:t xml:space="preserve">Проверка выполнения </w:t>
+      </w:r>
+      <w:proofErr w:type="spellStart"/>
+      <w:r>
+        <w:rPr>
+          <w:lang w:val="en-US"/>
+        </w:rPr>
+        <w:t>AlphaBeta</w:t>
+      </w:r>
+      <w:proofErr w:type="spellEnd"/>
+      <w:r>
+        <w:t>:</w:t>
+      </w:r>
+      <w:r>
+        <w:t xml:space="preserve"> обычный поиск 7 раз войдет в рекурсию (не считая </w:t>
+      </w:r>
+      <w:r>
+        <w:rPr>
+          <w:lang w:val="en-US"/>
+        </w:rPr>
+        <w:t>Evaluate</w:t>
+      </w:r>
+      <w:r>
+        <w:t>)</w:t>
+      </w:r>
+      <w:r>
+        <w:t xml:space="preserve">, </w:t>
+      </w:r>
+      <w:proofErr w:type="spellStart"/>
+      <w:r>
+        <w:rPr>
+          <w:lang w:val="en-US"/>
+        </w:rPr>
+        <w:t>AlphaBeta</w:t>
+      </w:r>
+      <w:proofErr w:type="spellEnd"/>
+      <w:r>
+        <w:t xml:space="preserve"> </w:t>
+      </w:r>
+      <w:r>
+        <w:t>6, вернут 27</w:t>
+      </w:r>
+    </w:p>
+    <w:p>
+      <w:r>
+        <w:t>Начальный список ходов - 6 шашка (с клетки 60) на 1)53, 2)42</w:t>
+      </w:r>
+    </w:p>
+    <w:p>
+      <w:r>
+        <w:rPr>
+          <w:noProof/>
+        </w:rPr>
+        <w:lastRenderedPageBreak/>
+        <w:drawing>
+          <wp:inline distT="0" distB="0" distL="0" distR="0">
+            <wp:extent cx="2681018" cy="2677014"/>
+            <wp:effectExtent l="19050" t="0" r="5032" b="0"/>
+            <wp:docPr id="2" name="Рисунок 1"/>
+            <wp:cNvGraphicFramePr>
+              <a:graphicFrameLocks xmlns:a="http://schemas.openxmlformats.org/drawingml/2006/main" noChangeAspect="1"/>
+            </wp:cNvGraphicFramePr>
+            <a:graphic xmlns:a="http://schemas.openxmlformats.org/drawingml/2006/main">
+              <a:graphicData uri="http://schemas.openxmlformats.org/drawingml/2006/picture">
+                <pic:pic xmlns:pic="http://schemas.openxmlformats.org/drawingml/2006/picture">
+                  <pic:nvPicPr>
+                    <pic:cNvPr id="0" name="Picture 1"/>
+                    <pic:cNvPicPr>
+                      <a:picLocks noChangeAspect="1" noChangeArrowheads="1"/>
+                    </pic:cNvPicPr>
+                  </pic:nvPicPr>
+                  <pic:blipFill>
+                    <a:blip r:embed="rId18"/>
+                    <a:srcRect/>
+                    <a:stretch>
+                      <a:fillRect/>
+                    </a:stretch>
+                  </pic:blipFill>
+                  <pic:spPr bwMode="auto">
+                    <a:xfrm>
+                      <a:off x="0" y="0"/>
+                      <a:ext cx="2683326" cy="2679319"/>
                     </a:xfrm>
                     <a:prstGeom prst="rect">
                       <a:avLst/>
@@ -1244,6 +1362,7 @@
   <w:style w:type="paragraph" w:default="1" w:styleId="a">
     <w:name w:val="Normal"/>
     <w:qFormat/>
+    <w:rsid w:val="00F670FF"/>
   </w:style>
   <w:style w:type="character" w:default="1" w:styleId="a0">
     <w:name w:val="Default Paragraph Font"/>

</xml_diff>